<commit_message>
adding files utils and dll
</commit_message>
<xml_diff>
--- a/Hadoop_Projects_python/Python_data_analysis_hadoop_Projects.docx
+++ b/Hadoop_Projects_python/Python_data_analysis_hadoop_Projects.docx
@@ -1449,6 +1449,7 @@
           <w:szCs w:val="20"/>
         </w:rPr>
       </w:pPr>
+      <w:bookmarkStart w:id="0" w:name="_GoBack"/>
       <w:proofErr w:type="spellStart"/>
       <w:proofErr w:type="gramStart"/>
       <w:r>
@@ -1685,17 +1686,7 @@
           <w:sz w:val="20"/>
           <w:szCs w:val="20"/>
         </w:rPr>
-        <w:t>e</w:t>
-      </w:r>
-      <w:bookmarkStart w:id="0" w:name="_GoBack"/>
-      <w:bookmarkEnd w:id="0"/>
-      <w:r>
-        <w:rPr>
-          <w:rFonts w:ascii="Courier New" w:eastAsia="Times New Roman" w:hAnsi="Courier New" w:cs="Courier New"/>
-          <w:sz w:val="20"/>
-          <w:szCs w:val="20"/>
-        </w:rPr>
-        <w:t>_</w:t>
+        <w:t>e_</w:t>
       </w:r>
       <w:r>
         <w:rPr>
@@ -1791,19 +1782,26 @@
           <w:sz w:val="20"/>
           <w:szCs w:val="20"/>
         </w:rPr>
-        <w:t xml:space="preserve"> -output /25_nov/</w:t>
-      </w:r>
-      <w:proofErr w:type="spellStart"/>
-      <w:r>
-        <w:rPr>
-          <w:rFonts w:ascii="Courier New" w:eastAsia="Times New Roman" w:hAnsi="Courier New" w:cs="Courier New"/>
-          <w:sz w:val="20"/>
-          <w:szCs w:val="20"/>
-        </w:rPr>
-        <w:t>output_even_odd</w:t>
-      </w:r>
-      <w:proofErr w:type="spellEnd"/>
-    </w:p>
+        <w:t xml:space="preserve"> -output /25_nov/output_even</w:t>
+      </w:r>
+      <w:r>
+        <w:rPr>
+          <w:rFonts w:ascii="Courier New" w:eastAsia="Times New Roman" w:hAnsi="Courier New" w:cs="Courier New"/>
+          <w:sz w:val="20"/>
+          <w:szCs w:val="20"/>
+        </w:rPr>
+        <w:t>_2</w:t>
+      </w:r>
+      <w:r>
+        <w:rPr>
+          <w:rFonts w:ascii="Courier New" w:eastAsia="Times New Roman" w:hAnsi="Courier New" w:cs="Courier New"/>
+          <w:sz w:val="20"/>
+          <w:szCs w:val="20"/>
+        </w:rPr>
+        <w:t>_odd</w:t>
+      </w:r>
+    </w:p>
+    <w:bookmarkEnd w:id="0"/>
     <w:p>
       <w:pPr>
         <w:spacing w:before="100" w:beforeAutospacing="1" w:after="100" w:afterAutospacing="1" w:line="240" w:lineRule="auto"/>

</xml_diff>